<commit_message>
El servicio de palabras ahora es sincrono y de forma automatica la lista de palabras durante la construccion del servicio
</commit_message>
<xml_diff>
--- a/Palabrick/doc/serviciopalabras.docx
+++ b/Palabrick/doc/serviciopalabras.docx
@@ -44,28 +44,6 @@
           <w:sz-cs w:val="24"/>
         </w:rPr>
         <w:t xml:space="preserve">INTERFAZ PUBLICA</w:t>
-      </w:r>
-    </w:p>
-    <w:p>
-      <w:pPr/>
-      <w:r>
-        <w:rPr>
-          <w:rFonts w:ascii="Helvetica" w:hAnsi="Helvetica" w:cs="Helvetica"/>
-          <w:sz w:val="24"/>
-          <w:sz-cs w:val="24"/>
-        </w:rPr>
-        <w:t xml:space="preserve"/>
-      </w:r>
-    </w:p>
-    <w:p>
-      <w:pPr/>
-      <w:r>
-        <w:rPr>
-          <w:rFonts w:ascii="Helvetica" w:hAnsi="Helvetica" w:cs="Helvetica"/>
-          <w:sz w:val="24"/>
-          <w:sz-cs w:val="24"/>
-        </w:rPr>
-        <w:t xml:space="preserve">El Servicio no carga de forma automática el fichero de palabras. Debe ser el cliente, dentro de su flujo de ejecución, quien invoque la llamada oportuna y espere a que complete la carga.</w:t>
       </w:r>
     </w:p>
     <w:p>

</xml_diff>

<commit_message>
Validacion de palabras rediseñada. Metodo para forzar nueva palabra en el juego
</commit_message>
<xml_diff>
--- a/Palabrick/doc/serviciopalabras.docx
+++ b/Palabrick/doc/serviciopalabras.docx
@@ -191,6 +191,17 @@
       <w:pPr/>
       <w:r>
         <w:rPr>
+          <w:rFonts w:ascii="Helvetica" w:hAnsi="Helvetica" w:cs="Helvetica"/>
+          <w:sz w:val="24"/>
+          <w:sz-cs w:val="24"/>
+        </w:rPr>
+        <w:t xml:space="preserve"/>
+      </w:r>
+    </w:p>
+    <w:p>
+      <w:pPr/>
+      <w:r>
+        <w:rPr>
           <w:rFonts w:ascii="Menlo" w:hAnsi="Menlo" w:cs="Menlo"/>
           <w:sz w:val="28"/>
           <w:sz-cs w:val="28"/>
@@ -345,6 +356,27 @@
           <w:rFonts w:ascii="Menlo" w:hAnsi="Menlo" w:cs="Menlo"/>
           <w:sz w:val="28"/>
           <w:sz-cs w:val="28"/>
+          <w:i/>
+          <w:spacing w:val="0"/>
+          <w:color w:val="FEBC09"/>
+        </w:rPr>
+        <w:t xml:space="preserve">public</w:t>
+      </w:r>
+      <w:r>
+        <w:rPr>
+          <w:rFonts w:ascii="Menlo" w:hAnsi="Menlo" w:cs="Menlo"/>
+          <w:sz w:val="28"/>
+          <w:sz-cs w:val="28"/>
+          <w:spacing w:val="0"/>
+          <w:color w:val="90FFFF"/>
+        </w:rPr>
+        <w:t xml:space="preserve"> </w:t>
+      </w:r>
+      <w:r>
+        <w:rPr>
+          <w:rFonts w:ascii="Menlo" w:hAnsi="Menlo" w:cs="Menlo"/>
+          <w:sz w:val="28"/>
+          <w:sz-cs w:val="28"/>
           <w:spacing w:val="0"/>
           <w:color w:val="FEBC09"/>
         </w:rPr>
@@ -398,15 +430,27 @@
           <w:spacing w:val="0"/>
           <w:color w:val="DAEBFF"/>
         </w:rPr>
-        <w:t xml:space="preserve">,</w:t>
-      </w:r>
-      <w:r>
-        <w:rPr>
-          <w:rFonts w:ascii="Menlo" w:hAnsi="Menlo" w:cs="Menlo"/>
-          <w:sz w:val="28"/>
-          <w:sz-cs w:val="28"/>
-          <w:spacing w:val="0"/>
-          <w:color w:val="90FFFF"/>
+        <w:t xml:space="preserve">)</w:t>
+      </w:r>
+      <w:r>
+        <w:rPr>
+          <w:rFonts w:ascii="Menlo" w:hAnsi="Menlo" w:cs="Menlo"/>
+          <w:sz w:val="28"/>
+          <w:sz-cs w:val="28"/>
+          <w:i/>
+          <w:spacing w:val="0"/>
+          <w:color w:val="FEBC09"/>
+        </w:rPr>
+        <w:t xml:space="preserve">:</w:t>
+      </w:r>
+      <w:r>
+        <w:rPr>
+          <w:rFonts w:ascii="Menlo" w:hAnsi="Menlo" w:cs="Menlo"/>
+          <w:sz w:val="28"/>
+          <w:sz-cs w:val="28"/>
+          <w:i/>
+          <w:spacing w:val="0"/>
+          <w:color w:val="FB0075"/>
         </w:rPr>
         <w:t xml:space="preserve"> </w:t>
       </w:r>
@@ -415,28 +459,53 @@
           <w:rFonts w:ascii="Menlo" w:hAnsi="Menlo" w:cs="Menlo"/>
           <w:sz w:val="28"/>
           <w:sz-cs w:val="28"/>
-          <w:spacing w:val="0"/>
-          <w:color w:val="DAEBFF"/>
-        </w:rPr>
-        <w:t xml:space="preserve">metodoExtendido</w:t>
-      </w:r>
-      <w:r>
-        <w:rPr>
-          <w:rFonts w:ascii="Menlo" w:hAnsi="Menlo" w:cs="Menlo"/>
-          <w:sz w:val="28"/>
-          <w:sz-cs w:val="28"/>
-          <w:spacing w:val="0"/>
-          <w:color w:val="FEBC09"/>
-        </w:rPr>
-        <w:t xml:space="preserve">:</w:t>
-      </w:r>
-      <w:r>
-        <w:rPr>
-          <w:rFonts w:ascii="Menlo" w:hAnsi="Menlo" w:cs="Menlo"/>
-          <w:sz w:val="28"/>
-          <w:sz-cs w:val="28"/>
-          <w:spacing w:val="0"/>
-          <w:color w:val="90FFFF"/>
+          <w:i/>
+          <w:spacing w:val="0"/>
+          <w:color w:val="FC4BAA"/>
+        </w:rPr>
+        <w:t xml:space="preserve">Array</w:t>
+      </w:r>
+      <w:r>
+        <w:rPr>
+          <w:rFonts w:ascii="Menlo" w:hAnsi="Menlo" w:cs="Menlo"/>
+          <w:sz w:val="28"/>
+          <w:sz-cs w:val="28"/>
+          <w:i/>
+          <w:spacing w:val="0"/>
+          <w:color w:val="DAEBFF"/>
+        </w:rPr>
+        <w:t xml:space="preserve">&lt;</w:t>
+      </w:r>
+      <w:r>
+        <w:rPr>
+          <w:rFonts w:ascii="Menlo" w:hAnsi="Menlo" w:cs="Menlo"/>
+          <w:sz w:val="28"/>
+          <w:sz-cs w:val="28"/>
+          <w:i/>
+          <w:spacing w:val="0"/>
+          <w:color w:val="73FFAD"/>
+        </w:rPr>
+        <w:t xml:space="preserve">number</w:t>
+      </w:r>
+      <w:r>
+        <w:rPr>
+          <w:rFonts w:ascii="Menlo" w:hAnsi="Menlo" w:cs="Menlo"/>
+          <w:sz w:val="28"/>
+          <w:sz-cs w:val="28"/>
+          <w:i/>
+          <w:spacing w:val="0"/>
+          <w:color w:val="DAEBFF"/>
+        </w:rPr>
+        <w:t xml:space="preserve">&gt;</w:t>
+      </w:r>
+      <w:r>
+        <w:rPr>
+          <w:rFonts w:ascii="Menlo" w:hAnsi="Menlo" w:cs="Menlo"/>
+          <w:sz w:val="28"/>
+          <w:sz-cs w:val="28"/>
+          <w:i/>
+          <w:spacing w:val="0"/>
+          <w:color w:val="FB0075"/>
         </w:rPr>
         <w:t xml:space="preserve"> </w:t>
       </w:r>
@@ -446,125 +515,9 @@
           <w:sz w:val="28"/>
           <w:sz-cs w:val="28"/>
           <w:spacing w:val="0"/>
-          <w:color w:val="73FFAD"/>
-        </w:rPr>
-        <w:t xml:space="preserve">boolean</w:t>
-      </w:r>
-      <w:r>
-        <w:rPr>
-          <w:rFonts w:ascii="Menlo" w:hAnsi="Menlo" w:cs="Menlo"/>
-          <w:sz w:val="28"/>
-          <w:sz-cs w:val="28"/>
-          <w:spacing w:val="0"/>
-          <w:color w:val="90FFFF"/>
-        </w:rPr>
-        <w:t xml:space="preserve"> </w:t>
-      </w:r>
-      <w:r>
-        <w:rPr>
-          <w:rFonts w:ascii="Menlo" w:hAnsi="Menlo" w:cs="Menlo"/>
-          <w:sz w:val="28"/>
-          <w:sz-cs w:val="28"/>
-          <w:spacing w:val="0"/>
-          <w:color w:val="FEBC09"/>
-        </w:rPr>
-        <w:t xml:space="preserve">=</w:t>
-      </w:r>
-      <w:r>
-        <w:rPr>
-          <w:rFonts w:ascii="Menlo" w:hAnsi="Menlo" w:cs="Menlo"/>
-          <w:sz w:val="28"/>
-          <w:sz-cs w:val="28"/>
-          <w:spacing w:val="0"/>
-          <w:color w:val="90FFFF"/>
-        </w:rPr>
-        <w:t xml:space="preserve"> </w:t>
-      </w:r>
-      <w:r>
-        <w:rPr>
-          <w:rFonts w:ascii="Menlo" w:hAnsi="Menlo" w:cs="Menlo"/>
-          <w:sz w:val="28"/>
-          <w:sz-cs w:val="28"/>
-          <w:spacing w:val="0"/>
-          <w:color w:val="FC4779"/>
-        </w:rPr>
-        <w:t xml:space="preserve">false</w:t>
-      </w:r>
-      <w:r>
-        <w:rPr>
-          <w:rFonts w:ascii="Menlo" w:hAnsi="Menlo" w:cs="Menlo"/>
-          <w:sz w:val="28"/>
-          <w:sz-cs w:val="28"/>
-          <w:spacing w:val="0"/>
-          <w:color w:val="DAEBFF"/>
-        </w:rPr>
-        <w:t xml:space="preserve">)</w:t>
-      </w:r>
-      <w:r>
-        <w:rPr>
-          <w:rFonts w:ascii="Menlo" w:hAnsi="Menlo" w:cs="Menlo"/>
-          <w:sz w:val="28"/>
-          <w:sz-cs w:val="28"/>
-          <w:i/>
-          <w:spacing w:val="0"/>
-          <w:color w:val="FEBC09"/>
-        </w:rPr>
-        <w:t xml:space="preserve">:</w:t>
-      </w:r>
-      <w:r>
-        <w:rPr>
-          <w:rFonts w:ascii="Menlo" w:hAnsi="Menlo" w:cs="Menlo"/>
-          <w:sz w:val="28"/>
-          <w:sz-cs w:val="28"/>
-          <w:i/>
-          <w:spacing w:val="0"/>
-          <w:color w:val="FB0075"/>
-        </w:rPr>
-        <w:t xml:space="preserve"> </w:t>
-      </w:r>
-      <w:r>
-        <w:rPr>
-          <w:rFonts w:ascii="Menlo" w:hAnsi="Menlo" w:cs="Menlo"/>
-          <w:sz w:val="28"/>
-          <w:sz-cs w:val="28"/>
-          <w:i/>
-          <w:spacing w:val="0"/>
-          <w:color w:val="FC4BAA"/>
-        </w:rPr>
-        <w:t xml:space="preserve">Array</w:t>
-      </w:r>
-      <w:r>
-        <w:rPr>
-          <w:rFonts w:ascii="Menlo" w:hAnsi="Menlo" w:cs="Menlo"/>
-          <w:sz w:val="28"/>
-          <w:sz-cs w:val="28"/>
-          <w:i/>
-          <w:spacing w:val="0"/>
-          <w:color w:val="DAEBFF"/>
-        </w:rPr>
-        <w:t xml:space="preserve">&lt;</w:t>
-      </w:r>
-      <w:r>
-        <w:rPr>
-          <w:rFonts w:ascii="Menlo" w:hAnsi="Menlo" w:cs="Menlo"/>
-          <w:sz w:val="28"/>
-          <w:sz-cs w:val="28"/>
-          <w:i/>
-          <w:spacing w:val="0"/>
-          <w:color w:val="73FFAD"/>
-        </w:rPr>
-        <w:t xml:space="preserve">number</w:t>
-      </w:r>
-      <w:r>
-        <w:rPr>
-          <w:rFonts w:ascii="Menlo" w:hAnsi="Menlo" w:cs="Menlo"/>
-          <w:sz w:val="28"/>
-          <w:sz-cs w:val="28"/>
-          <w:i/>
-          <w:spacing w:val="0"/>
-          <w:color w:val="DAEBFF"/>
-        </w:rPr>
-        <w:t xml:space="preserve">&gt;</w:t>
+          <w:color w:val="DAEBFF"/>
+        </w:rPr>
+        <w:t xml:space="preserve">{</w:t>
       </w:r>
       <w:r>
         <w:rPr>
@@ -585,22 +538,48 @@
           <w:sz w:val="28"/>
           <w:sz-cs w:val="28"/>
           <w:spacing w:val="0"/>
-          <w:color w:val="000000"/>
-        </w:rPr>
-        <w:t xml:space="preserve"/>
-      </w:r>
-    </w:p>
-    <w:p>
-      <w:pPr/>
-      <w:r>
-        <w:rPr>
-          <w:rFonts w:ascii="Helvetica" w:hAnsi="Helvetica" w:cs="Helvetica"/>
-          <w:sz w:val="24"/>
-          <w:sz-cs w:val="24"/>
-          <w:spacing w:val="0"/>
-          <w:color w:val="000000"/>
-        </w:rPr>
-        <w:t xml:space="preserve">Valida la palabra pasada contra a palabra objetivo. Se puede indicar el método extendido, que consiste en que las letras que existan en la palabra y no estén en su lugar y, ademas, este demas (por ejemplo, en la palabra objetivo hay una “a” y en la palabra pasada hay dos).</w:t>
+          <w:color w:val="FFFFFF"/>
+        </w:rPr>
+        <w:t xml:space="preserve"/>
+      </w:r>
+    </w:p>
+    <w:p>
+      <w:pPr/>
+      <w:r>
+        <w:rPr>
+          <w:rFonts w:ascii="Menlo" w:hAnsi="Menlo" w:cs="Menlo"/>
+          <w:sz w:val="28"/>
+          <w:sz-cs w:val="28"/>
+          <w:spacing w:val="0"/>
+          <w:color w:val="000000"/>
+        </w:rPr>
+        <w:t xml:space="preserve"/>
+      </w:r>
+    </w:p>
+    <w:p>
+      <w:pPr/>
+      <w:r>
+        <w:rPr>
+          <w:rFonts w:ascii="Helvetica" w:hAnsi="Helvetica" w:cs="Helvetica"/>
+          <w:sz w:val="24"/>
+          <w:sz-cs w:val="24"/>
+          <w:spacing w:val="0"/>
+          <w:color w:val="000000"/>
+        </w:rPr>
+        <w:t xml:space="preserve">Valida la palabra pasada contra a palabra objetivo. </w:t>
+      </w:r>
+    </w:p>
+    <w:p>
+      <w:pPr/>
+      <w:r>
+        <w:rPr>
+          <w:rFonts w:ascii="Helvetica" w:hAnsi="Helvetica" w:cs="Helvetica"/>
+          <w:sz w:val="24"/>
+          <w:sz-cs w:val="24"/>
+          <w:spacing w:val="0"/>
+          <w:color w:val="000000"/>
+        </w:rPr>
+        <w:t xml:space="preserve"/>
       </w:r>
     </w:p>
     <w:p>
@@ -970,6 +949,576 @@
           <w:color w:val="000000"/>
         </w:rPr>
         <w:t xml:space="preserve"> a true.</w:t>
+      </w:r>
+    </w:p>
+    <w:p>
+      <w:pPr/>
+      <w:r>
+        <w:rPr>
+          <w:rFonts w:ascii="Helvetica" w:hAnsi="Helvetica" w:cs="Helvetica"/>
+          <w:sz w:val="24"/>
+          <w:sz-cs w:val="24"/>
+          <w:spacing w:val="0"/>
+          <w:color w:val="000000"/>
+        </w:rPr>
+        <w:t xml:space="preserve"/>
+      </w:r>
+    </w:p>
+    <w:p>
+      <w:pPr/>
+      <w:r>
+        <w:rPr>
+          <w:rFonts w:ascii="Menlo" w:hAnsi="Menlo" w:cs="Menlo"/>
+          <w:sz w:val="28"/>
+          <w:sz-cs w:val="28"/>
+          <w:spacing w:val="0"/>
+          <w:color w:val="90FFFF"/>
+        </w:rPr>
+        <w:t xml:space="preserve"> </w:t>
+      </w:r>
+      <w:r>
+        <w:rPr>
+          <w:rFonts w:ascii="Menlo" w:hAnsi="Menlo" w:cs="Menlo"/>
+          <w:sz w:val="28"/>
+          <w:sz-cs w:val="28"/>
+          <w:i/>
+          <w:spacing w:val="0"/>
+          <w:color w:val="FEBC09"/>
+        </w:rPr>
+        <w:t xml:space="preserve">public</w:t>
+      </w:r>
+      <w:r>
+        <w:rPr>
+          <w:rFonts w:ascii="Menlo" w:hAnsi="Menlo" w:cs="Menlo"/>
+          <w:sz w:val="28"/>
+          <w:sz-cs w:val="28"/>
+          <w:spacing w:val="0"/>
+          <w:color w:val="90FFFF"/>
+        </w:rPr>
+        <w:t xml:space="preserve"> </w:t>
+      </w:r>
+      <w:r>
+        <w:rPr>
+          <w:rFonts w:ascii="Menlo" w:hAnsi="Menlo" w:cs="Menlo"/>
+          <w:sz w:val="28"/>
+          <w:sz-cs w:val="28"/>
+          <w:spacing w:val="0"/>
+          <w:color w:val="FEBC09"/>
+        </w:rPr>
+        <w:t xml:space="preserve">forzarPalabra</w:t>
+      </w:r>
+      <w:r>
+        <w:rPr>
+          <w:rFonts w:ascii="Menlo" w:hAnsi="Menlo" w:cs="Menlo"/>
+          <w:sz w:val="28"/>
+          <w:sz-cs w:val="28"/>
+          <w:spacing w:val="0"/>
+          <w:color w:val="DAEBFF"/>
+        </w:rPr>
+        <w:t xml:space="preserve">(palabra</w:t>
+      </w:r>
+      <w:r>
+        <w:rPr>
+          <w:rFonts w:ascii="Menlo" w:hAnsi="Menlo" w:cs="Menlo"/>
+          <w:sz w:val="28"/>
+          <w:sz-cs w:val="28"/>
+          <w:spacing w:val="0"/>
+          <w:color w:val="FEBC09"/>
+        </w:rPr>
+        <w:t xml:space="preserve">:</w:t>
+      </w:r>
+      <w:r>
+        <w:rPr>
+          <w:rFonts w:ascii="Menlo" w:hAnsi="Menlo" w:cs="Menlo"/>
+          <w:sz w:val="28"/>
+          <w:sz-cs w:val="28"/>
+          <w:spacing w:val="0"/>
+          <w:color w:val="90FFFF"/>
+        </w:rPr>
+        <w:t xml:space="preserve"> </w:t>
+      </w:r>
+      <w:r>
+        <w:rPr>
+          <w:rFonts w:ascii="Menlo" w:hAnsi="Menlo" w:cs="Menlo"/>
+          <w:sz w:val="28"/>
+          <w:sz-cs w:val="28"/>
+          <w:spacing w:val="0"/>
+          <w:color w:val="73FFAD"/>
+        </w:rPr>
+        <w:t xml:space="preserve">string</w:t>
+      </w:r>
+      <w:r>
+        <w:rPr>
+          <w:rFonts w:ascii="Menlo" w:hAnsi="Menlo" w:cs="Menlo"/>
+          <w:sz w:val="28"/>
+          <w:sz-cs w:val="28"/>
+          <w:spacing w:val="0"/>
+          <w:color w:val="DAEBFF"/>
+        </w:rPr>
+        <w:t xml:space="preserve">)</w:t>
+      </w:r>
+      <w:r>
+        <w:rPr>
+          <w:rFonts w:ascii="Menlo" w:hAnsi="Menlo" w:cs="Menlo"/>
+          <w:sz w:val="28"/>
+          <w:sz-cs w:val="28"/>
+          <w:spacing w:val="0"/>
+          <w:color w:val="90FFFF"/>
+        </w:rPr>
+        <w:t xml:space="preserve"> </w:t>
+      </w:r>
+      <w:r>
+        <w:rPr>
+          <w:rFonts w:ascii="Menlo" w:hAnsi="Menlo" w:cs="Menlo"/>
+          <w:sz w:val="28"/>
+          <w:sz-cs w:val="28"/>
+          <w:spacing w:val="0"/>
+          <w:color w:val="DAEBFF"/>
+        </w:rPr>
+        <w:t xml:space="preserve">{</w:t>
+      </w:r>
+      <w:r>
+        <w:rPr>
+          <w:rFonts w:ascii="Menlo" w:hAnsi="Menlo" w:cs="Menlo"/>
+          <w:sz w:val="28"/>
+          <w:sz-cs w:val="28"/>
+          <w:spacing w:val="0"/>
+          <w:color w:val="FFFFFF"/>
+        </w:rPr>
+        <w:t xml:space="preserve"/>
+      </w:r>
+    </w:p>
+    <w:p>
+      <w:pPr/>
+      <w:r>
+        <w:rPr>
+          <w:rFonts w:ascii="Menlo" w:hAnsi="Menlo" w:cs="Menlo"/>
+          <w:sz w:val="28"/>
+          <w:sz-cs w:val="28"/>
+          <w:spacing w:val="0"/>
+          <w:color w:val="FFFFFF"/>
+        </w:rPr>
+        <w:t xml:space="preserve"/>
+      </w:r>
+    </w:p>
+    <w:p>
+      <w:pPr/>
+      <w:r>
+        <w:rPr>
+          <w:rFonts w:ascii="Helvetica" w:hAnsi="Helvetica" w:cs="Helvetica"/>
+          <w:sz w:val="24"/>
+          <w:sz-cs w:val="24"/>
+          <w:spacing w:val="0"/>
+          <w:color w:val="000000"/>
+        </w:rPr>
+        <w:t xml:space="preserve">Fuerza a que el servicio juegue con la palabra pasada como parámetro.</w:t>
+      </w:r>
+    </w:p>
+    <w:p>
+      <w:pPr/>
+      <w:r>
+        <w:rPr>
+          <w:rFonts w:ascii="Helvetica" w:hAnsi="Helvetica" w:cs="Helvetica"/>
+          <w:sz w:val="24"/>
+          <w:sz-cs w:val="24"/>
+          <w:spacing w:val="0"/>
+          <w:color w:val="000000"/>
+        </w:rPr>
+        <w:t xml:space="preserve"/>
+      </w:r>
+    </w:p>
+    <w:p>
+      <w:pPr/>
+      <w:r>
+        <w:rPr>
+          <w:rFonts w:ascii="Helvetica" w:hAnsi="Helvetica" w:cs="Helvetica"/>
+          <w:sz w:val="24"/>
+          <w:sz-cs w:val="24"/>
+          <w:spacing w:val="0"/>
+          <w:color w:val="000000"/>
+        </w:rPr>
+        <w:t xml:space="preserve">USO</w:t>
+      </w:r>
+    </w:p>
+    <w:p>
+      <w:pPr/>
+      <w:r>
+        <w:rPr>
+          <w:rFonts w:ascii="Helvetica" w:hAnsi="Helvetica" w:cs="Helvetica"/>
+          <w:sz w:val="24"/>
+          <w:sz-cs w:val="24"/>
+          <w:spacing w:val="0"/>
+          <w:color w:val="000000"/>
+        </w:rPr>
+        <w:t xml:space="preserve"/>
+      </w:r>
+    </w:p>
+    <w:p>
+      <w:pPr/>
+      <w:r>
+        <w:rPr>
+          <w:rFonts w:ascii="Helvetica" w:hAnsi="Helvetica" w:cs="Helvetica"/>
+          <w:sz w:val="24"/>
+          <w:sz-cs w:val="24"/>
+          <w:spacing w:val="0"/>
+          <w:color w:val="000000"/>
+        </w:rPr>
+        <w:t xml:space="preserve">El uso estándar para iniciar el juego es:</w:t>
+      </w:r>
+    </w:p>
+    <w:p>
+      <w:pPr/>
+      <w:r>
+        <w:rPr>
+          <w:rFonts w:ascii="Helvetica" w:hAnsi="Helvetica" w:cs="Helvetica"/>
+          <w:sz w:val="24"/>
+          <w:sz-cs w:val="24"/>
+          <w:spacing w:val="0"/>
+          <w:color w:val="000000"/>
+        </w:rPr>
+        <w:t xml:space="preserve"/>
+      </w:r>
+    </w:p>
+    <w:p>
+      <w:pPr/>
+      <w:r>
+        <w:rPr>
+          <w:rFonts w:ascii="Helvetica" w:hAnsi="Helvetica" w:cs="Helvetica"/>
+          <w:sz w:val="24"/>
+          <w:sz-cs w:val="24"/>
+          <w:spacing w:val="0"/>
+          <w:color w:val="000000"/>
+        </w:rPr>
+        <w:t xml:space="preserve"/>
+        <w:tab/>
+        <w:t xml:space="preserve"/>
+      </w:r>
+      <w:r>
+        <w:rPr>
+          <w:rFonts w:ascii="Menlo" w:hAnsi="Menlo" w:cs="Menlo"/>
+          <w:sz w:val="28"/>
+          <w:sz-cs w:val="28"/>
+          <w:spacing w:val="0"/>
+          <w:color w:val="F778FF"/>
+        </w:rPr>
+        <w:t xml:space="preserve">this</w:t>
+      </w:r>
+      <w:r>
+        <w:rPr>
+          <w:rFonts w:ascii="Menlo" w:hAnsi="Menlo" w:cs="Menlo"/>
+          <w:sz w:val="28"/>
+          <w:sz-cs w:val="28"/>
+          <w:spacing w:val="0"/>
+          <w:color w:val="DAEBFF"/>
+        </w:rPr>
+        <w:t xml:space="preserve">.</w:t>
+      </w:r>
+      <w:r>
+        <w:rPr>
+          <w:rFonts w:ascii="Menlo" w:hAnsi="Menlo" w:cs="Menlo"/>
+          <w:sz w:val="28"/>
+          <w:sz-cs w:val="28"/>
+          <w:spacing w:val="0"/>
+          <w:color w:val="90FFFF"/>
+        </w:rPr>
+        <w:t xml:space="preserve">palabrasService</w:t>
+      </w:r>
+      <w:r>
+        <w:rPr>
+          <w:rFonts w:ascii="Menlo" w:hAnsi="Menlo" w:cs="Menlo"/>
+          <w:sz w:val="28"/>
+          <w:sz-cs w:val="28"/>
+          <w:spacing w:val="0"/>
+          <w:color w:val="DAEBFF"/>
+        </w:rPr>
+        <w:t xml:space="preserve">.</w:t>
+      </w:r>
+      <w:r>
+        <w:rPr>
+          <w:rFonts w:ascii="Menlo" w:hAnsi="Menlo" w:cs="Menlo"/>
+          <w:sz w:val="28"/>
+          <w:sz-cs w:val="28"/>
+          <w:spacing w:val="0"/>
+          <w:color w:val="FEBC09"/>
+        </w:rPr>
+        <w:t xml:space="preserve">obtenerFicheroPalabras</w:t>
+      </w:r>
+      <w:r>
+        <w:rPr>
+          <w:rFonts w:ascii="Menlo" w:hAnsi="Menlo" w:cs="Menlo"/>
+          <w:sz w:val="28"/>
+          <w:sz-cs w:val="28"/>
+          <w:spacing w:val="0"/>
+          <w:color w:val="DAEBFF"/>
+        </w:rPr>
+        <w:t xml:space="preserve">().</w:t>
+      </w:r>
+      <w:r>
+        <w:rPr>
+          <w:rFonts w:ascii="Menlo" w:hAnsi="Menlo" w:cs="Menlo"/>
+          <w:sz w:val="28"/>
+          <w:sz-cs w:val="28"/>
+          <w:spacing w:val="0"/>
+          <w:color w:val="FEBC09"/>
+        </w:rPr>
+        <w:t xml:space="preserve">then</w:t>
+      </w:r>
+      <w:r>
+        <w:rPr>
+          <w:rFonts w:ascii="Menlo" w:hAnsi="Menlo" w:cs="Menlo"/>
+          <w:sz w:val="28"/>
+          <w:sz-cs w:val="28"/>
+          <w:spacing w:val="0"/>
+          <w:color w:val="DAEBFF"/>
+        </w:rPr>
+        <w:t xml:space="preserve">(</w:t>
+      </w:r>
+      <w:r>
+        <w:rPr>
+          <w:rFonts w:ascii="Menlo" w:hAnsi="Menlo" w:cs="Menlo"/>
+          <w:sz w:val="28"/>
+          <w:sz-cs w:val="28"/>
+          <w:spacing w:val="0"/>
+          <w:color w:val="FFED6D"/>
+        </w:rPr>
+        <w:t xml:space="preserve">()</w:t>
+      </w:r>
+      <w:r>
+        <w:rPr>
+          <w:rFonts w:ascii="Menlo" w:hAnsi="Menlo" w:cs="Menlo"/>
+          <w:sz w:val="28"/>
+          <w:sz-cs w:val="28"/>
+          <w:spacing w:val="0"/>
+          <w:color w:val="90FFFF"/>
+        </w:rPr>
+        <w:t xml:space="preserve"> </w:t>
+      </w:r>
+      <w:r>
+        <w:rPr>
+          <w:rFonts w:ascii="Menlo" w:hAnsi="Menlo" w:cs="Menlo"/>
+          <w:sz w:val="28"/>
+          <w:sz-cs w:val="28"/>
+          <w:spacing w:val="0"/>
+          <w:color w:val="FEBC09"/>
+        </w:rPr>
+        <w:t xml:space="preserve">=&gt;</w:t>
+      </w:r>
+      <w:r>
+        <w:rPr>
+          <w:rFonts w:ascii="Menlo" w:hAnsi="Menlo" w:cs="Menlo"/>
+          <w:sz w:val="28"/>
+          <w:sz-cs w:val="28"/>
+          <w:spacing w:val="0"/>
+          <w:color w:val="90FFFF"/>
+        </w:rPr>
+        <w:t xml:space="preserve"> </w:t>
+      </w:r>
+      <w:r>
+        <w:rPr>
+          <w:rFonts w:ascii="Menlo" w:hAnsi="Menlo" w:cs="Menlo"/>
+          <w:sz w:val="28"/>
+          <w:sz-cs w:val="28"/>
+          <w:spacing w:val="0"/>
+          <w:color w:val="F778FF"/>
+        </w:rPr>
+        <w:t xml:space="preserve">this</w:t>
+      </w:r>
+      <w:r>
+        <w:rPr>
+          <w:rFonts w:ascii="Menlo" w:hAnsi="Menlo" w:cs="Menlo"/>
+          <w:sz w:val="28"/>
+          <w:sz-cs w:val="28"/>
+          <w:spacing w:val="0"/>
+          <w:color w:val="DAEBFF"/>
+        </w:rPr>
+        <w:t xml:space="preserve">.</w:t>
+      </w:r>
+      <w:r>
+        <w:rPr>
+          <w:rFonts w:ascii="Menlo" w:hAnsi="Menlo" w:cs="Menlo"/>
+          <w:sz w:val="28"/>
+          <w:sz-cs w:val="28"/>
+          <w:spacing w:val="0"/>
+          <w:color w:val="90FFFF"/>
+        </w:rPr>
+        <w:t xml:space="preserve">palabrasService</w:t>
+      </w:r>
+      <w:r>
+        <w:rPr>
+          <w:rFonts w:ascii="Menlo" w:hAnsi="Menlo" w:cs="Menlo"/>
+          <w:sz w:val="28"/>
+          <w:sz-cs w:val="28"/>
+          <w:spacing w:val="0"/>
+          <w:color w:val="DAEBFF"/>
+        </w:rPr>
+        <w:t xml:space="preserve">.</w:t>
+      </w:r>
+      <w:r>
+        <w:rPr>
+          <w:rFonts w:ascii="Menlo" w:hAnsi="Menlo" w:cs="Menlo"/>
+          <w:sz w:val="28"/>
+          <w:sz-cs w:val="28"/>
+          <w:spacing w:val="0"/>
+          <w:color w:val="FEBC09"/>
+        </w:rPr>
+        <w:t xml:space="preserve">obtenerPalabra</w:t>
+      </w:r>
+      <w:r>
+        <w:rPr>
+          <w:rFonts w:ascii="Menlo" w:hAnsi="Menlo" w:cs="Menlo"/>
+          <w:sz w:val="28"/>
+          <w:sz-cs w:val="28"/>
+          <w:spacing w:val="0"/>
+          <w:color w:val="DAEBFF"/>
+        </w:rPr>
+        <w:t xml:space="preserve">());</w:t>
+      </w:r>
+      <w:r>
+        <w:rPr>
+          <w:rFonts w:ascii="Menlo" w:hAnsi="Menlo" w:cs="Menlo"/>
+          <w:sz w:val="28"/>
+          <w:sz-cs w:val="28"/>
+          <w:spacing w:val="0"/>
+          <w:color w:val="FFFFFF"/>
+        </w:rPr>
+        <w:t xml:space="preserve"/>
+      </w:r>
+    </w:p>
+    <w:p>
+      <w:pPr/>
+      <w:r>
+        <w:rPr>
+          <w:rFonts w:ascii="Menlo" w:hAnsi="Menlo" w:cs="Menlo"/>
+          <w:sz w:val="28"/>
+          <w:sz-cs w:val="28"/>
+          <w:spacing w:val="0"/>
+          <w:color w:val="FFFFFF"/>
+        </w:rPr>
+        <w:t xml:space="preserve"/>
+      </w:r>
+    </w:p>
+    <w:p>
+      <w:pPr/>
+      <w:r>
+        <w:rPr>
+          <w:rFonts w:ascii="Helvetica" w:hAnsi="Helvetica" w:cs="Helvetica"/>
+          <w:sz w:val="24"/>
+          <w:sz-cs w:val="24"/>
+          <w:spacing w:val="0"/>
+          <w:color w:val="000000"/>
+        </w:rPr>
+        <w:t xml:space="preserve">Para acceder a una nueva palabra</w:t>
+      </w:r>
+    </w:p>
+    <w:p>
+      <w:pPr/>
+      <w:r>
+        <w:rPr>
+          <w:rFonts w:ascii="Helvetica" w:hAnsi="Helvetica" w:cs="Helvetica"/>
+          <w:sz w:val="24"/>
+          <w:sz-cs w:val="24"/>
+          <w:spacing w:val="0"/>
+          <w:color w:val="000000"/>
+        </w:rPr>
+        <w:t xml:space="preserve"/>
+      </w:r>
+    </w:p>
+    <w:p>
+      <w:pPr/>
+      <w:r>
+        <w:rPr>
+          <w:rFonts w:ascii="Helvetica" w:hAnsi="Helvetica" w:cs="Helvetica"/>
+          <w:sz w:val="24"/>
+          <w:sz-cs w:val="24"/>
+          <w:spacing w:val="0"/>
+          <w:color w:val="000000"/>
+        </w:rPr>
+        <w:t xml:space="preserve"/>
+        <w:tab/>
+        <w:t xml:space="preserve"/>
+      </w:r>
+      <w:r>
+        <w:rPr>
+          <w:rFonts w:ascii="Menlo" w:hAnsi="Menlo" w:cs="Menlo"/>
+          <w:sz w:val="28"/>
+          <w:sz-cs w:val="28"/>
+          <w:spacing w:val="0"/>
+          <w:color w:val="F778FF"/>
+        </w:rPr>
+        <w:t xml:space="preserve">this</w:t>
+      </w:r>
+      <w:r>
+        <w:rPr>
+          <w:rFonts w:ascii="Menlo" w:hAnsi="Menlo" w:cs="Menlo"/>
+          <w:sz w:val="28"/>
+          <w:sz-cs w:val="28"/>
+          <w:spacing w:val="0"/>
+          <w:color w:val="DAEBFF"/>
+        </w:rPr>
+        <w:t xml:space="preserve">.</w:t>
+      </w:r>
+      <w:r>
+        <w:rPr>
+          <w:rFonts w:ascii="Menlo" w:hAnsi="Menlo" w:cs="Menlo"/>
+          <w:sz w:val="28"/>
+          <w:sz-cs w:val="28"/>
+          <w:spacing w:val="0"/>
+          <w:color w:val="90FFFF"/>
+        </w:rPr>
+        <w:t xml:space="preserve">palabrasService</w:t>
+      </w:r>
+      <w:r>
+        <w:rPr>
+          <w:rFonts w:ascii="Menlo" w:hAnsi="Menlo" w:cs="Menlo"/>
+          <w:sz w:val="28"/>
+          <w:sz-cs w:val="28"/>
+          <w:spacing w:val="0"/>
+          <w:color w:val="DAEBFF"/>
+        </w:rPr>
+        <w:t xml:space="preserve">.</w:t>
+      </w:r>
+      <w:r>
+        <w:rPr>
+          <w:rFonts w:ascii="Menlo" w:hAnsi="Menlo" w:cs="Menlo"/>
+          <w:sz w:val="28"/>
+          <w:sz-cs w:val="28"/>
+          <w:spacing w:val="0"/>
+          <w:color w:val="FEBC09"/>
+        </w:rPr>
+        <w:t xml:space="preserve">obtenerPalabra</w:t>
+      </w:r>
+      <w:r>
+        <w:rPr>
+          <w:rFonts w:ascii="Menlo" w:hAnsi="Menlo" w:cs="Menlo"/>
+          <w:sz w:val="28"/>
+          <w:sz-cs w:val="28"/>
+          <w:spacing w:val="0"/>
+          <w:color w:val="DAEBFF"/>
+        </w:rPr>
+        <w:t xml:space="preserve">()</w:t>
+      </w:r>
+      <w:r>
+        <w:rPr>
+          <w:rFonts w:ascii="Menlo" w:hAnsi="Menlo" w:cs="Menlo"/>
+          <w:sz w:val="28"/>
+          <w:sz-cs w:val="28"/>
+          <w:spacing w:val="0"/>
+          <w:color w:val="FFFFFF"/>
+        </w:rPr>
+        <w:t xml:space="preserve"/>
+      </w:r>
+    </w:p>
+    <w:p>
+      <w:pPr/>
+      <w:r>
+        <w:rPr>
+          <w:rFonts w:ascii="Menlo" w:hAnsi="Menlo" w:cs="Menlo"/>
+          <w:sz w:val="28"/>
+          <w:sz-cs w:val="28"/>
+          <w:spacing w:val="0"/>
+          <w:color w:val="FFFFFF"/>
+        </w:rPr>
+        <w:t xml:space="preserve"/>
       </w:r>
     </w:p>
     <w:sectPr>

</xml_diff>